<commit_message>
Added CreateHyperlink to inheritance sample.
</commit_message>
<xml_diff>
--- a/Samples/Views/Inheritance.cs.docx
+++ b/Samples/Views/Inheritance.cs.docx
@@ -267,9 +267,10 @@
         </w:rPr>
         <w:t>.</w:t>
       </w:r>
-    </w:p>
-    <w:p>
-      <w:r>
+      <w:r>
+        <w:rPr>
+          <w:lang w:val="en-US"/>
+        </w:rPr>
         <w:t>&lt;% } %&gt;</w:t>
       </w:r>
     </w:p>
@@ -289,7 +290,7 @@
         <w:rPr>
           <w:lang w:val="en-US"/>
         </w:rPr>
-        <w:t xml:space="preserve">&lt;% /* TODO: </w:t>
+        <w:t xml:space="preserve">&lt;% </w:t>
       </w:r>
       <w:proofErr w:type="spellStart"/>
       <w:r>
@@ -309,13 +310,25 @@
         <w:rPr>
           <w:lang w:val="en-US"/>
         </w:rPr>
+        <w:t>"a hyperlink "</w:t>
+      </w:r>
+      <w:r>
+        <w:rPr>
+          <w:lang w:val="en-US"/>
+        </w:rPr>
+        <w:t xml:space="preserve">, </w:t>
+      </w:r>
+      <w:r>
+        <w:rPr>
+          <w:lang w:val="en-US"/>
+        </w:rPr>
         <w:t>"</w:t>
       </w:r>
       <w:r>
         <w:rPr>
           <w:lang w:val="en-US"/>
         </w:rPr>
-        <w:t>a hyperlink</w:t>
+        <w:t>https://github.com/</w:t>
       </w:r>
       <w:r>
         <w:rPr>
@@ -327,37 +340,13 @@
         <w:rPr>
           <w:lang w:val="en-US"/>
         </w:rPr>
-        <w:t xml:space="preserve">, </w:t>
-      </w:r>
-      <w:r>
-        <w:rPr>
-          <w:lang w:val="en-US"/>
-        </w:rPr>
-        <w:t>"</w:t>
-      </w:r>
-      <w:r>
-        <w:rPr>
-          <w:lang w:val="en-US"/>
-        </w:rPr>
-        <w:t>https://github.com/</w:t>
-      </w:r>
-      <w:r>
-        <w:rPr>
-          <w:lang w:val="en-US"/>
-        </w:rPr>
-        <w:t xml:space="preserve"> "</w:t>
-      </w:r>
-      <w:r>
-        <w:rPr>
-          <w:lang w:val="en-US"/>
-        </w:rPr>
-        <w:t xml:space="preserve"> </w:t>
-      </w:r>
-      <w:r>
-        <w:rPr>
-          <w:lang w:val="en-US"/>
-        </w:rPr>
-        <w:t xml:space="preserve">*/ %&gt; using a user defined </w:t>
+        <w:t xml:space="preserve">); </w:t>
+      </w:r>
+      <w:r>
+        <w:rPr>
+          <w:lang w:val="en-US"/>
+        </w:rPr>
+        <w:t xml:space="preserve"> %&gt; using a </w:t>
       </w:r>
       <w:bookmarkStart w:id="0" w:name="_GoBack"/>
       <w:bookmarkEnd w:id="0"/>
@@ -738,6 +727,17 @@
       </w:tcPr>
     </w:tblStylePr>
   </w:style>
+  <w:style w:type="character" w:styleId="Hyperlink">
+    <w:name w:val="Hyperlink"/>
+    <w:basedOn w:val="Standaardalinea-lettertype"/>
+    <w:uiPriority w:val="99"/>
+    <w:unhideWhenUsed/>
+    <w:rsid w:val="006D0381"/>
+    <w:rPr>
+      <w:color w:val="0000FF" w:themeColor="hyperlink"/>
+      <w:u w:val="single"/>
+    </w:rPr>
+  </w:style>
 </w:styles>
 </file>
 
@@ -1086,6 +1086,17 @@
         <w:shd w:val="clear" w:color="auto" w:fill="D3DFEE" w:themeFill="accent1" w:themeFillTint="3F"/>
       </w:tcPr>
     </w:tblStylePr>
+  </w:style>
+  <w:style w:type="character" w:styleId="Hyperlink">
+    <w:name w:val="Hyperlink"/>
+    <w:basedOn w:val="Standaardalinea-lettertype"/>
+    <w:uiPriority w:val="99"/>
+    <w:unhideWhenUsed/>
+    <w:rsid w:val="006D0381"/>
+    <w:rPr>
+      <w:color w:val="0000FF" w:themeColor="hyperlink"/>
+      <w:u w:val="single"/>
+    </w:rPr>
   </w:style>
 </w:styles>
 </file>

</xml_diff>